<commit_message>
typo - final pass - sending manuscript !
</commit_message>
<xml_diff>
--- a/Perrinet19PredictiveProcessing.docx
+++ b/Perrinet19PredictiveProcessing.docx
@@ -2030,7 +2030,7 @@
         <w:pStyle w:val="FirstParagraph"/>
       </w:pPr>
       <w:r>
-        <w:t xml:space="preserve">Vision, the capacity of making sense of the luminous environment, is traditionally thought as a sequence of processing steps from the retinal input to some higher-level representation. It is often thought that such</w:t>
+        <w:t xml:space="preserve">Vision, the capacity of making sense of the luminous environment, is traditionally thought as a sequence of processing steps from the retinal input to some higher-level representation. It is often thought that this sequence of independent processing steps, or</w:t>
       </w:r>
       <w:r>
         <w:t xml:space="preserve"> </w:t>
@@ -2045,7 +2045,7 @@
         <w:t xml:space="preserve">”</w:t>
       </w:r>
       <w:r>
-        <w:t xml:space="preserve">, that is, this sequence of independent processing steps, is implemented by a feedforward process in the visual pathways, through the thalamus and then to the visual areas within the cerebral cortex. Indeed, vision allows for the simple detection of the printed character you are currently looking at, and thus for the reading of this sentence. Such an ability involves rapid and unconscious low-level processes. Importantly, such ability is also largely immune to changes in luminance (like a shadow on this page) or to geometrical deformations, such as when reading this text from a slanted perspective. More generally, vision will correctly complete the image of a word with missing letters or with ambiguous or incorrect detections due to an overlapping clutter. Such a robustness is characteristic of biological systems, hence it’s use as a Turing Test for security algorithms such as</w:t>
+        <w:t xml:space="preserve">, is implemented by a feedforward process in the visual pathways, through the thalamus and then to the visual areas within the cerebral cortex. Such a model of vision is sufficient to explain the simple detection of the printed character you are currently looking at, and thus for the reading of a full sentence. Indeed, such an ability involves rapid and unconscious low-level processes. Importantly, such ability in humans is also largely immune to changes in luminance (like a shadow on this page) or to geometrical deformations, such as when reading this text from a slanted perspective. More generally, vision will correctly complete the image of a word with missing letters or with ambiguous or incorrect detections due to an overlapping clutter. Such a robustness is characteristic of biological systems, hence it’s use as a Turing Test for security algorithms such as</w:t>
       </w:r>
       <w:r>
         <w:t xml:space="preserve"> </w:t>
@@ -2059,7 +2059,7 @@
         </w:r>
       </w:hyperlink>
       <w:r>
-        <w:t xml:space="preserve">s. On the other hand, models of vision as implemented in computers can learn complex categorization tasks on very precise datasets but are easily outperformed by an infant when it comes to a naturalistic, flexible and generic context. Going even further, vision is also characterized by higher level processes and allows for prospective predictions such as those revealed during mental imagery — and is a basic ground-stone for one’s creativity, or</w:t>
+        <w:t xml:space="preserve">s. In contrast, models of vision as implemented in computers can learn complex categorization tasks on very precise datasets but are easily outperformed by an infant when it comes to a naturalistic, flexible and generic context. Going even further, human vision is also characterized by higher level processes and allows for prospective predictions such as those revealed during mental imagery — and is a basic ground-stone for one’s creativity, or</w:t>
       </w:r>
       <w:r>
         <w:t xml:space="preserve"> </w:t>
@@ -2109,7 +2109,7 @@
         <w:pStyle w:val="BodyText"/>
       </w:pPr>
       <w:r>
-        <w:t xml:space="preserve">Anatomically, vision is the result of the interplay of neural networks which are organized in a hierarchy of visual areas. Each visual area is itself a dynamical process, from its first stage, the retina, to the different areas which help in forming this parallel and distributed representation of the visual world. Moreover, this organization is largely self-organized and very efficient metabolic-wise. To make sense of such complex network of visual areas, it has been proposed that this system is organized such that it efficiently</w:t>
+        <w:t xml:space="preserve">Anatomically, vision is the result of the interplay of neural networks which are organized in a hierarchy of visual areas. Each visual area is itself a dynamical process, from its first stage, the retina, to the efferent visual areas which help in forming a parallel and distributed representation of the visual world. Moreover, this organization is largely self-organized and very efficient metabolic-wise. To make sense of such complex network of visual areas, it has been proposed that this system is organized such that it efficiently</w:t>
       </w:r>
       <w:r>
         <w:t xml:space="preserve"> </w:t>
@@ -2249,7 +2249,7 @@
         <w:pStyle w:val="BodyText"/>
       </w:pPr>
       <w:r>
-        <w:t xml:space="preserve">However, there are limits and constrains to this efficiency. First, luminous information can be noisy and ambiguous, such as in dim light conditions. This constrains the system to be robust to uncertainties. This highlights a key advantage of predictive processing as this involves learning a generative model of sensory data. On one hand, by explicitly representing the precision of variables (the inverse of the variance of its inferred value), one can optimally integrate distributed information, even in the case that this uncertainty is not uniform and dynamically evolving in the system. On the other hand, a generative model allows to explicitly represent transformations of the data (such as a geometrical transform of the image) and therefore to make predictions about future states. Second, neural networks have limited information transfer capacities and always need some delay to convey and process information. In humans for instance, the delay for the transmission of retinal information to the cortex is approximately 80 ms, while the minimal latency to perform an oculomotor action is approximately an additional 50 ms</w:t>
+        <w:t xml:space="preserve">However, there are limits and constrains to the efficiency of vision. First, luminous information can be noisy and ambiguous, such as in dim light conditions. This constrains the system to be robust to uncertainties. This highlights a key advantage of predictive processing as this involves learning a generative model of sensory data. On one hand, by explicitly representing the precision of variables (the inverse of the variance of its inferred value), one can optimally integrate distributed information, even in the case that this uncertainty is not uniform and dynamically evolving in the system. On the other hand, a generative model allows to explicitly represent transformations of the data (such as a geometrical transform of the image like a translation or a rotation) and therefore to make predictions about future states. Second, neural networks have limited information transfer capacities and always need some delay to convey and process information. In humans for instance, the delay for the transmission of retinal information to the cortex is approximately 50 ms, while the minimal latency to perform an oculomotor action is approximately an additional 50 ms</w:t>
       </w:r>
       <w:r>
         <w:t xml:space="preserve"> </w:t>
@@ -2273,7 +2273,7 @@
         <w:t xml:space="preserve"> </w:t>
       </w:r>
       <w:r>
-        <w:t xml:space="preserve">for equivalent values in monkeys). While this naturally constrains the capacity of the visual system, we will herein take advantage of these delays to dissect the different visual processes. In particular, we will focus in this chapter on the role of these fundamental temporal constraints on the dynamics of such predictive processes as they unravel with the passage of time.</w:t>
+        <w:t xml:space="preserve">for equivalent values in monkeys). While this naturally constrains the capacity of the visual system, we will herein take advantage of these delays to dissect the different visual processes. In particular, we will focus in this chapter on the role of these fundamental temporal constraints on the dynamics of predictive processes as they unravel with the passage of time.</w:t>
       </w:r>
     </w:p>
     <w:p>
@@ -2281,7 +2281,7 @@
         <w:pStyle w:val="BodyText"/>
       </w:pPr>
       <w:r>
-        <w:t xml:space="preserve">To illustrate the challenge of representating a dynamic signal, let’s use the example of the recording of a set of neural cells in some visual areas. Let’s assume that these recordings are evoked by an analog visual signal (as a luminous signal projected on a population of retinal sensory cells) and that we may extract the analog timings of spiking events for a population of cells. We may then choose to display this data in a</w:t>
+        <w:t xml:space="preserve">To illustrate the challenge of representing a dynamic signal, let’s use the example of the recording of a set of neural cells in some visual areas. Let’s assume that these recordings are evoked by an analog visual signal (as a luminous signal projected on a population of retinal sensory cells) and that we may extract the analog timings of spiking events for a population of cells. We may then choose to display this data in a</w:t>
       </w:r>
       <w:r>
         <w:t xml:space="preserve"> </w:t>
@@ -2311,7 +2311,7 @@
         <w:t xml:space="preserve"> </w:t>
       </w:r>
       <w:r>
-        <w:t xml:space="preserve">distribution of electro-chemical gradients on their membrane. Such a notion of time is local to each neuron. As a consequence, the network’s dynamics is asynchronous, that is, that timing is decentralized. Moreover, this local notion of (processing) time is</w:t>
+        <w:t xml:space="preserve">distribution of electro-chemical gradients on their membrane, potentially modulated by neighboring cells. Such a notion of time is local to each neuron and its surrounding. As a consequence, the network’s dynamics is largely asynchronous, that is, timing is decentralized. Moreover, this local notion of (processing) time is</w:t>
       </w:r>
       <w:r>
         <w:t xml:space="preserve"> </w:t>
@@ -2475,7 +2475,7 @@
         <w:pStyle w:val="FirstParagraph"/>
       </w:pPr>
       <w:r>
-        <w:t xml:space="preserve">For instance, it is not yet known why the fast mechanism that directs our gaze toward any position in (visual) space, the saccadic system, is at the same time fast and flexible. For instance, this system may quickly adapt for contextual cues, for instance when instructing the observer to count faces in a painting. Most theories will explain such mechanisms using sensory or motor control models, yet few theories integrates the system as a whole. As a first step, we will consider a simplistic agent that senses a subset of the visual scene as its projection on the retinotopic space. The agent has the ability to direct his gaze using saccades. Equipping the agent with the ability to actively sample the visual world enables us to explore the idea that actions (saccadic eye movements) are optimal experiments, by which the agent seeks to confirm predictive models of the hidden world. This is reminiscent of Helmholtz’s definition of perception</w:t>
+        <w:t xml:space="preserve">For instance, it is not yet known why the fast mechanism that directs our gaze toward any position in (visual) space, the saccadic system, is at the same time fast and flexible. For instance, this system may quickly adapt for contextual cues, for instance when instructing the observer to count faces in a painting. Most theories will explain such mechanisms using sensory or motor control models, yet few theories integrate the system as a whole. In that perspective, the FEP provides with an elegant solution. As a first step, we will consider a simplistic agent that senses a subset of the visual scene as its projection on the retinotopic space. The agent has the ability to direct his gaze using saccades. Equipping the agent with the ability to actively sample the visual world enables us to explore the idea that actions (saccadic eye movements) are optimal experiments, by which the agent seeks to confirm predictive models of the hidden world. This is reminiscent of Helmholtz’s definition of perception</w:t>
       </w:r>
       <w:r>
         <w:t xml:space="preserve"> </w:t>
@@ -2546,7 +2546,7 @@
         <w:t xml:space="preserve"> </w:t>
       </w:r>
       <w:r>
-        <w:t xml:space="preserve">provide with simulations of the behavior of such an agent which senses images of faces, and knowing an internal model of their structure. In modeling the agent, they clearly delineate the hidden external state (the visual image, the actual position of the eye or motor command) from the internal state of the agent. Those internal beliefs are linked by a probabilistic dependency graph that is referred to as the generative model. Applying the FEP to this generative model translates (or compiles in computer science terms) to a set of differential equations with respect to first, the dynamics of internal beliefs and second, the counterfactual actions. An agent forms expectations over sensory consequences it expects in the future under each possible action. This formulation of active inference forms what is called a Markov decision process</w:t>
+        <w:t xml:space="preserve">provide with simulations of the behavior of such an agent which senses images of faces, and knowing an internal model of their structure. In modeling the agent, they clearly delineate the hidden external state (the visual image, the actual position of the eye or motor command) from the internal state of the agent. Those internal beliefs are linked by a probabilistic dependency graph that is referred to as the generative model. Applying the FEP to this generative model translates (or compiles in computer science terms) to a set of differential equations with respect to the dynamics of internal beliefs and the counterfactual actions. An agent forms expectations over sensory consequences it expects in the future under each possible action. This formulation of active inference forms what is called a Markov decision process</w:t>
       </w:r>
       <w:r>
         <w:t xml:space="preserve"> </w:t>
@@ -2555,7 +2555,7 @@
         <w:t xml:space="preserve">(Mirza et al. 2018)</w:t>
       </w:r>
       <w:r>
-        <w:t xml:space="preserve">. As a system following the FEP, this process is predictive. Yet, it extends the classical predictive processing of</w:t>
+        <w:t xml:space="preserve">. As a system following the FEP, this process is predictive. Yet, it extends the classical predictive processing of Rao and Ballard</w:t>
       </w:r>
       <w:r>
         <w:t xml:space="preserve"> </w:t>
@@ -2575,16 +2575,16 @@
         <w:pStyle w:val="BodyText"/>
       </w:pPr>
       <w:r>
-        <w:t xml:space="preserve">Simulations of the resulting AI scheme reproduce sequential eye movements that are reminiscent of empirically observed saccades and provide some counterintuitive insights into the way that sensory evidence is accumulated or assimilated into beliefs about the world. In particular, knowing the localized image sensed on the retina, saccades will explore points of interests (eyes, mouth, nose) until an internal representation of the whole image is made. This AI process allows to bridge the image in intrinsic (retinal) coordinates with extrinsic world coordinates which are prevalent in visual perception but actually hidden to the agent. Interestingly, if one were to only look at the behavior of this agent, this could be encompassed by a set of differential equations, but that would miss the causal relationship with internal variables as defined above. In particular, this model highlights a solution to a common misconception about FEP as surprise minimization. Indeed, if the agent was to close his eyes, the sensory surprise would be minimal as one would then precisely expect a pitch-dark visual scene. However, in the graph of dependencies (i.e. generative model) which defines the agent, such a counterfactual (prospective) hypothesis would be highly penalized as it would also be a priori known that such an action would not yield a minimization of the surprise about the visual scene. Globally, it is therefore more ecological to keep eyes open to explore the different parts of the visual scene.</w:t>
+        <w:t xml:space="preserve">Simulations of the resulting AI scheme reproduce sequential eye movements that are reminiscent of empirically observed saccades and provide some counterintuitive insights into the way that sensory evidence is accumulated or assimilated into beliefs about the world. In particular, knowing the localized image sensed on the retina, saccades will explore points of interests (eyes, mouth, nose) until an internal representation of the whole image is made. This AI process allows to bridge the image in intrinsic (retinal) coordinates with extrinsic world coordinates which are prevalent in visual perception but actually hidden to the agent. Interestingly, if one were to only look at the behavior of this agent, this could be encompassed by a set of differential equations, but that would miss the causal relationship with internal variables as defined above. In addition, this model highlights a solution to a common misconception about FEP as surprise minimization. Indeed, if the agent was to close his eyes, the sensory surprise would be minimal as one would then precisely expect a pitch-dark visual scene. However, in the graph of dependencies (i.e. generative model) which defines the agent, such a counterfactual (prospective) hypothesis would be highly penalized as it would also be a priori known that such an action would not yield a minimization of the surprise about the visual scene. Globally, it is therefore more ecological to keep eyes open to explore the different parts of the visual scene.</w:t>
       </w:r>
     </w:p>
     <w:p>
       <w:pPr>
         <w:pStyle w:val="Heading2"/>
       </w:pPr>
-      <w:bookmarkStart w:id="24" w:name="X44679e2555b5e67330feca98f5c75257b439e76"/>
-      <w:r>
-        <w:t xml:space="preserve">2.2 Is there a neural implementation for AI?</w:t>
+      <w:bookmarkStart w:id="24" w:name="X04dc64db1d87711e56c59885d6b2d24c1eaeee7"/>
+      <w:r>
+        <w:t xml:space="preserve">2.2 Is there a neural implementation for Active Inference (AI)?</w:t>
       </w:r>
       <w:bookmarkEnd w:id="24"/>
     </w:p>
@@ -2652,7 +2652,7 @@
         <w:pStyle w:val="BodyText"/>
       </w:pPr>
       <w:r>
-        <w:t xml:space="preserve">Practically, the predictive power of the modeling of such an agent is important to understand deviations from the median behavior within a population of agents. For instance, there are acute differences in the smooth pursuit eye movements (SPEM) between (control) neurotypic and schizophrenic patients. First, SPEM are distinct from saccades as they are voluntary eye movements which aim at stabilizing the retinal image of a smoothly moving visual object. For a target following the motion of a pendulum for instance, the eye will produce a prototypical response to follow this predictable target. Interestingly, schizophrenic agents tend to produce a different pattern of SPEM in the case that the pendulum is occluded on half cycles (for instance, as it passes behind an opaque cardboard on one side from the midline). In general, SPEM may still follow the target, as it is occluded (behind the cardboard) yet with a lower gain</w:t>
+        <w:t xml:space="preserve">Practically, the predictive power of AI in modeling such an agent is revealed by studying deviations from the median behavior within a population of agents. For instance, there are acute differences in the smooth pursuit eye movements (SPEM) between patients from (control) neurotypic or schizophrenic groups. First, SPEM are distinct from the saccades defined above as they are voluntary eye movements which aim at stabilizing the retinal image of a smoothly moving visual object. For a target following the motion of a pendulum for instance, the eye will produce a prototypical response to follow this predictable target. Interestingly, schizophrenic agents tend to produce a different pattern of SPEM in the case that the pendulum is occluded on half cycles (for instance, as it passes behind an opaque cardboard on one side from the midline). In general, SPEM may still follow the target, as it is occluded (behind the cardboard) yet with a lower gain</w:t>
       </w:r>
       <w:r>
         <w:t xml:space="preserve"> </w:t>
@@ -2872,7 +2872,7 @@
         <w:pStyle w:val="BodyText"/>
       </w:pPr>
       <w:r>
-        <w:t xml:space="preserve">An interesting perspective to study the role of neural dynamics in cognition is to extend this model to a more realistic description of naturalistic constraints faced by the visual system. Indeed, the central nervous system has to contend with axonal delays, both at the sensory and the motor levels. For instance, in the human visuo-oculomotor system, it takes approximately 50 ms for the retinal image to reach the visual areas implicated in motion detection, and a further 50 ms to reach the oculomotor muscles and actually realize action</w:t>
+        <w:t xml:space="preserve">An interesting perspective to study the role of neural dynamics in cognition is to extend this model to a more realistic description of naturalistic constraints faced by the visual system. Indeed, the central nervous system has to contend with axonal delays, both at the sensory and the motor levels. As we saw in the introduction, it takes approximately 50 ms for the retinal image to reach the visual areas implicated in motion detection, and a further 50 ms to reach the oculomotor muscles and actually realize action</w:t>
       </w:r>
       <w:r>
         <w:t xml:space="preserve"> </w:t>
@@ -2881,7 +2881,7 @@
         <w:t xml:space="preserve">(Kirchner and Thorpe 2006)</w:t>
       </w:r>
       <w:r>
-        <w:t xml:space="preserve">. One challenge for modeling is to understand eye movements using AI as a problem of optimal motor control under axonal delays. Let’s take the example of a tennis player trying to intercept a passing-shot ball at a (conservative) speed of 20 m/s. The position sensed on the retinal space corresponds to the instant when the image was formed on the photoreceptors within the retina, and until it reaches our hypothetical motion perception area. At this instant, the sensed physical position is in fact lagging 1 meter behind, that is, approximately at an eccentricity of 45 degrees. However, the position at the moment of emitting the motor command will be also 45 degrees</w:t>
+        <w:t xml:space="preserve">. One challenge for modeling the human visuo-oculomotor system is to understand eye movements as a problem of optimal motor control under axonal delays. Let’s take the example of a tennis player trying to intercept a passing-shot ball at a (conservative) speed of 20 m/s. The position sensed on the retinal space corresponds to the instant when the image was formed on the photoreceptors within the retina, and until it reaches our hypothetical motion perception area. At this instant, the sensed physical position is in fact lagging 1 meter behind, that is, approximately at an eccentricity of 45 degrees. However, the position at the moment of emitting the motor command will be also 45 degrees</w:t>
       </w:r>
       <w:r>
         <w:t xml:space="preserve"> </w:t>
@@ -2928,7 +2928,7 @@
         <w:t xml:space="preserve"> </w:t>
       </w:r>
       <w:r>
-        <w:t xml:space="preserve">that representing hidden states in generalized coordinates provides a simple way of compensating for both delays. A novelty of this approach is to include the delays in the dynamics by taking advantage of generalized coordinates. Technically, this defines a linear operator on those variables to travel back and forth in time with arbitrary intervals of time, allowing in particular to represent the state variables in the past (sensory delay) or in the future (motor delay). Note that (1) this representation is done at the present time, (2) that it allows for the concomitant representation of precision of state variables, and (3) that this allows for the evaluation of counterfactual hypothesis of sensory states (based on past sensory states) and of an action which has to be inferred now, knowing it will be effective after the motor delay. Applying such an operator to the FEP generates a slightly different and more complicated mathematical formulation. However, it is important to note that to compensate for delays, there is no change in the structure of the network but just in how the synaptic weights are tuned (similar to what we had done in the first section of this chapter):</w:t>
+        <w:t xml:space="preserve">that representing hidden states in generalized coordinates provides a simple way of compensating for both delays. A novelty of this approach is to include the delays in the dynamics by taking advantage of generalized coordinates. Technically, this defines a linear operator on those variables to travel back and forth in time with arbitrary intervals of time, allowing in particular to represent the state variables in the past (sensory delay) or in the future (motor delay). Note that (1) this representation is active at the present time, (2) that it allows for the concomitant representation of precision of state variables, and (3) that this allows for the evaluation of counterfactual hypothesis of sensory states (based on past sensory states) and of an action which has to be inferred now, knowing it will be effective after the motor delay. Applying such an operator to the FEP generates a slightly different and more complicated mathematical formulation. However, it is important to note that to compensate for delays, there is no change in the structure of the network but just in how the synaptic weights are tuned (similar to what we had done in the first section of this chapter):</w:t>
       </w:r>
       <w:r>
         <w:t xml:space="preserve"> </w:t>
@@ -3096,7 +3096,7 @@
           <wp:inline>
             <wp:extent cx="5334000" cy="2846056"/>
             <wp:effectExtent b="0" l="0" r="0" t="0"/>
-            <wp:docPr descr="Figure 2: In (Khoei, Masson, and Perrinet 2017), we propose a model of predictive processing in a topographic map. (A) the model consists of a two-layered map: an input source target integrates information from visual sensors. This map represents both position and velocity, and for simplicity we only display here the horizontal dimension. Using this belief (as represented here by the probability distribution function at each time step), it is possible to project this information to a second target layer that integrates information knowing a compensation for the delay. In that particular case, speed is positive and thus information of position is transported toward the right. (B) Response of a model compensating for a 100 ms delay to a moving dot. Representation of the inferred probability of position and velocity with delay compensation as a function of the iterations of the model (time). Darker colors denote higher probabilities, while a light color corresponds to an unlikely estimation. In particular, we focus on three particular epochs along the trajectory, corresponding to the standard, flash initiated and terminated cycles. The timing of these epochs flashes are indicated by dashed vertical lines. In dark, the physical time and in lighter green the delayed input knowing a delay of 100 ms. See text for an interpretation of the results. (Reproduced from (Khoei, Masson, and Perrinet 2017) under the terms of the Creative Commons Attribution License, © The Authors 2017.)" title="" id="1" name="Picture"/>
+            <wp:docPr descr="Figure 2: In (Khoei, Masson, and Perrinet 2017), we propose a model of predictive processing in a topographic map. (A) the model consists of a two-layered map: an input source target integrates information from visual sensors. For simplicity we only display here the horizontal dimension and this map represents on each axis respectively position and velocity. Using this map as a representation of belief (here using a probability distribution function), it is possible to project this information to a second target layer that integrates information knowing a compensation for the delay. In that particular case, speed is positive and thus information of position is transported toward the right. (B) Response of a model compensating for a 100 ms delay to a moving dot. Representation of the inferred probability of position and velocity with delay compensation as a function of the iterations of the model (time). Darker colors denote higher probabilities, while a light color corresponds to an unlikely estimation. In particular, we focus on three particular epochs along the trajectory, corresponding to the standard, flash initiated and terminated cycles. The timing of these epochs are indicated by dashed vertical lines. In dark, the physical time and in lighter green the delayed input knowing a delay of 100 ms. See text for an interpretation of the results. (Reproduced from (Khoei, Masson, and Perrinet 2017) under the terms of the Creative Commons Attribution License, © The Authors 2017.)" title="" id="1" name="Picture"/>
             <a:graphic>
               <a:graphicData uri="http://schemas.openxmlformats.org/drawingml/2006/picture">
                 <pic:pic>
@@ -3164,7 +3164,7 @@
         <w:t xml:space="preserve"> </w:t>
       </w:r>
       <w:r>
-        <w:t xml:space="preserve">the model consists of a two-layered map: an input source target integrates information from visual sensors. This map represents both position and velocity, and for simplicity we only display here the horizontal dimension. Using this belief (as represented here by the probability distribution function at each time step), it is possible to project this information to a second target layer that integrates information knowing a compensation for the delay. In that particular case, speed is positive and thus information of position is transported toward the right.</w:t>
+        <w:t xml:space="preserve">the model consists of a two-layered map: an input source target integrates information from visual sensors. For simplicity we only display here the horizontal dimension and this map represents on each axis respectively position and velocity. Using this map as a representation of belief (here using a probability distribution function), it is possible to project this information to a second target layer that integrates information knowing a compensation for the delay. In that particular case, speed is positive and thus information of position is transported toward the right.</w:t>
       </w:r>
       <w:r>
         <w:t xml:space="preserve"> </w:t>
@@ -3179,7 +3179,7 @@
         <w:t xml:space="preserve"> </w:t>
       </w:r>
       <w:r>
-        <w:t xml:space="preserve">Response of a model compensating for a 100 ms delay to a moving dot. Representation of the inferred probability of position and velocity with delay compensation as a function of the iterations of the model (time). Darker colors denote higher probabilities, while a light color corresponds to an unlikely estimation. In particular, we focus on three particular epochs along the trajectory, corresponding to the standard, flash initiated and terminated cycles. The timing of these epochs flashes are indicated by dashed vertical lines. In dark, the physical time and in lighter green the delayed input knowing a delay of 100 ms. See text for an interpretation of the results. (Reproduced from</w:t>
+        <w:t xml:space="preserve">Response of a model compensating for a 100 ms delay to a moving dot. Representation of the inferred probability of position and velocity with delay compensation as a function of the iterations of the model (time). Darker colors denote higher probabilities, while a light color corresponds to an unlikely estimation. In particular, we focus on three particular epochs along the trajectory, corresponding to the standard, flash initiated and terminated cycles. The timing of these epochs are indicated by dashed vertical lines. In dark, the physical time and in lighter green the delayed input knowing a delay of 100 ms. See text for an interpretation of the results. (Reproduced from</w:t>
       </w:r>
       <w:r>
         <w:t xml:space="preserve"> </w:t>
@@ -3263,7 +3263,7 @@
         <w:t xml:space="preserve">(Nijhawan 2002; Nijhawan and Wu 2009)</w:t>
       </w:r>
       <w:r>
-        <w:t xml:space="preserve">. However, other models such as differential latency or postdiction were also proposed, such that it is yet not clear what is the neural substrate of the FLE. Here, similarly to the model compensating for delays</w:t>
+        <w:t xml:space="preserve">. However, other models such as differential latency or postdiction were also proposed, such that it is yet not clear what is the neural substrate of the FLE. Here, extending the model compensating for delays</w:t>
       </w:r>
       <w:r>
         <w:t xml:space="preserve"> </w:t>
@@ -3272,7 +3272,7 @@
         <w:t xml:space="preserve">(Perrinet, Adams, and Friston 2014)</w:t>
       </w:r>
       <w:r>
-        <w:t xml:space="preserve">, we define a model of predictive processing defined on the visual topography using an internal representation of visual motion</w:t>
+        <w:t xml:space="preserve">, we define a model of predictive processing generalized on the visual topography using an internal representation of visual motion</w:t>
       </w:r>
       <w:r>
         <w:t xml:space="preserve"> </w:t>
@@ -3338,7 +3338,7 @@
         <w:t xml:space="preserve">(Jancke and Erlhagen 2010)</w:t>
       </w:r>
       <w:r>
-        <w:t xml:space="preserve">, the beginning of the trajectory is seen ahead of its physical position. During the second phase, the moving dot is correctly tracked as both its velocity and position are correctly inferred. This is ahead of the delayed trajectory of the dot (green dotted line). Motion extrapolation correctly predicts the position at the present time and the position follows the actual physical position of the dot (black dotted line). Finally, the third phase corresponds to motion termination. The moving dot disappears and the corresponding activity vanishes in the source layer at t=900 ms. However, between t=800 ms and t=900 ms, the dot position was extrapolated and predicted ahead of the terminal position. At t=900 ms, while motion information is absent, the position information is still transiently consistent and extrapolated using a broad, centered prior distribution of speeds: Although it is less precise, this position of the dot at flash termination is therefore, with</w:t>
+        <w:t xml:space="preserve">, the beginning of the trajectory is seen ahead of its physical position. During the second phase, the moving dot is efficiently tracked as both its velocity and position are correctly inferred. This is ahead of the delayed trajectory of the dot (green dotted line). Motion extrapolation correctly predicts the position at the present time and the position follows the actual physical position of the dot (black dotted line). Finally, the third phase corresponds to motion termination. The moving dot disappears and the corresponding activity vanishes in the source layer at t=900 ms. However, between t=800 ms and t=900 ms, the dot position was extrapolated and predicted ahead of the terminal position. At t=900 ms, while motion information is absent, the position information is still transiently consistent and extrapolated using a broad, centered prior distribution of speeds: Although it is less precise, this position of the dot at flash termination is therefore, with</w:t>
       </w:r>
       <w:r>
         <w:t xml:space="preserve"> </w:t>
@@ -3420,7 +3420,7 @@
         <w:t xml:space="preserve">(Chemla et al. 2019)</w:t>
       </w:r>
       <w:r>
-        <w:t xml:space="preserve">, we used VSDI to record the activity of the primary visual cortex (V1) of awake macaque monkeys. Is there any difference between the response to the single dot and that to the two dots? Indeed, VSD recordings allow to record the activity of populations of neurons which are approximately at the scale of a cortical column. Additionally, the recorded response is rapid enough to capture the dynamics of the lrAM stimulus. Recordings show that as the evoked activity of the second stimulus reaches V1, a cortical suppressive wave propagates toward the retinotopic wave evoked by the first dot. This was put in evidence by statistically comparing the response of the brain to the response of the two dots in isolation. In particular, we found that thanks to this suppressive wave, the activity for the brain stimulus was more precise, suggesting that such suppressive wave could serve as predictive processing step to be read-out in upstream cortical areas.</w:t>
+        <w:t xml:space="preserve">, we used VSDI to record the activity of the primary visual cortex (V1) of awake macaque monkeys. Is there any difference between the response to the single dot and that to the two dots? Indeed, VSD recordings allow to record the activity of populations of V1 neurons which are approximately at the scale of a cortical column. Additionally, the recorded response is rapid enough to capture the dynamics of the lrAM stimulus. Recordings show that as the evoked activity of the second stimulus reaches V1, a cortical suppressive wave propagates toward the retinotopic wave evoked by the first dot. This was put in evidence by statistically comparing the response of the brain to the response of the two dots in isolation. In particular, we found that thanks to this suppressive wave, the activity for the brain stimulus was more precise, suggesting that such suppressive wave could serve as predictive processing step to be read-out in upstream cortical areas.</w:t>
       </w:r>
     </w:p>
     <w:p>
@@ -3899,7 +3899,19 @@
         <w:t xml:space="preserve"> </w:t>
       </w:r>
       <w:r>
-        <w:t xml:space="preserve">for instance. Importantly, the principle of sparse coding is itself sufficient to guide the learning of the connectivity within a population of neurons, such as in V1</w:t>
+        <w:t xml:space="preserve">for instance. Importantly, the principle of sparse coding is itself sufficient to (1) explain in a principled fashion much of gain-control mechanisms</w:t>
+      </w:r>
+      <w:r>
+        <w:t xml:space="preserve"> </w:t>
+      </w:r>
+      <w:r>
+        <w:t xml:space="preserve">(Heeger 2017)</w:t>
+      </w:r>
+      <w:r>
+        <w:t xml:space="preserve"> </w:t>
+      </w:r>
+      <w:r>
+        <w:t xml:space="preserve">and (2) guide the learning of the connectivity within a population of neurons, such as in V1</w:t>
       </w:r>
       <w:r>
         <w:t xml:space="preserve"> </w:t>
@@ -3925,7 +3937,7 @@
         <w:t xml:space="preserve">(Boutin et al. 2019)</w:t>
       </w:r>
       <w:r>
-        <w:t xml:space="preserve">. It consists of a multi-layered neural network, where each layer includes both a recursive intra-cortical mechanism to generate sparse representations and also the ability for each layer to integrate (feeedback) information from a higher-level layer. The main novelty of this network is that it allows for the unsupervised learning of the convolutional kernels within each layer. Compared to classical Convolutional neural networks such as commonly found in deep learning architectures, we found that the emerging kernels were more meaningful. For instance, when learning on a class of images from human faces, we found in the second layer different neurons sensitive to face features such as eye, mouth or nose. This is similar to what is found in the fusiform face area, but more simulations are needed to validate the emergence of this representation. Moreover, these simulations are computationnally intensive and avoid their useon convetional computer architectures. A translation is this algorithm into a Spiking Neural Network would therefore be highly beneficial and allow for its application to a dynamical stream of images.</w:t>
+        <w:t xml:space="preserve">. It consists of a multi-layered neural network, where each layer includes both a recursive intra-cortical mechanism to generate sparse representations and also the ability for each layer to integrate (feedback) information from a higher-level layer. The main novelty of this network is that it allows for the unsupervised learning of the convolutional kernels within each layer. Compared to classical Convolutional Neural Networks such as commonly found in deep learning architectures, we found that the emerging kernels were more meaningful: For instance, when learning on a class of images from human faces, we observed in the second layer different neurons sensitive to face features such as eye, mouth or nose. This is similar to what is found in the fusiform face area, but more simulations are needed to validate the emergence of this representation. Moreover, these simulations are computationally intensive and avoid their use on conventional computer architectures. A translation is this algorithm into a Spiking Neural Network would therefore be highly beneficial and allow for its application to a dynamical stream of images.</w:t>
       </w:r>
     </w:p>
     <w:p>
@@ -3962,31 +3974,25 @@
       <w:r>
         <w:t xml:space="preserve">. For instance, after deducing them from optimization principles, all the models that we have presented here are pre-connected: The hyper-parameters controlling the interconnection of neurons are fixed. Though we have provided with simulations showing the role of these hyper-parameters, it seems necessary for a better understanding to further explore their relative effects. In particular, we envision that such self-organized architectures could define time as an emerging variable synchronizing predictive processes at the multiple levels of visual processing.</w:t>
       </w:r>
-      <w:r>
-        <w:t xml:space="preserve"> </w:t>
-      </w:r>
     </w:p>
     <w:p>
       <w:pPr>
         <w:pStyle w:val="BodyText"/>
       </w:pPr>
       <w:r>
-        <w:t xml:space="preserve">Indeed, a normative theory for predictive processing should not only provide a possible solution (one given model with one set of hyper parameters) but with an exploration of all</w:t>
-      </w:r>
-      <w:r>
-        <w:t xml:space="preserve"> </w:t>
-      </w:r>
-      <w:r>
-        <w:rPr>
-          <w:i/>
-        </w:rPr>
-        <w:t xml:space="preserve">possible</w:t>
-      </w:r>
-      <w:r>
-        <w:t xml:space="preserve"> </w:t>
-      </w:r>
-      <w:r>
-        <w:t xml:space="preserve">solutions. One first methodology is to have a complete understanding of the set of models using mathematical analysis. However, this can be difficult, especially for such complex systems and using simplifying assumptions are often leading to a shallow complexity. Another venue is to develop adaptive strategies to explore the functional space of different models. This can be for instance developed using machine learning techniques such as the stochastic gradient descent commonly used in deep learning. Another promising solution is to explore bio-inspired adaptive strategies. Those exist at different time-scales, from rapid adaption mechanisms, to a slower learning of connections, or to the long-term evolution of hyper- parameters. In particular, it is yet not completely understood how SNNs perform a spike-time dependent plasticity. This is a future challenge in our understanding of the science of predictive processes in vision.</w:t>
+        <w:t xml:space="preserve">Indeed, a normative theory for predictive processing should not only provide a possible solution (one given model with one set of hyper parameters) but with an exploration of</w:t>
+      </w:r>
+      <w:r>
+        <w:t xml:space="preserve"> </w:t>
+      </w:r>
+      <w:r>
+        <w:rPr>
+          <w:i/>
+        </w:rPr>
+        <w:t xml:space="preserve">all possible solutions</w:t>
+      </w:r>
+      <w:r>
+        <w:t xml:space="preserve">. One first methodology is to have a complete understanding of the set of models using mathematical analysis. However, this can be difficult, especially for such complex systems and using simplifying assumptions are often leading to a shallow complexity. Another venue is to develop adaptive strategies to explore the functional space of different models. This can be for instance developed using machine learning techniques such as the stochastic gradient descent commonly used in deep learning. Another promising solution is to explore bio-inspired adaptive strategies. Those exist at different time-scales, from rapid adaption mechanisms, to a slower learning of connections, or to the long-term evolution of hyper-parameters. In particular, it is yet not completely understood how SNNs perform a spike-time dependent plasticity. This is a future challenge in our understanding of the science of predictive processes in vision.</w:t>
       </w:r>
     </w:p>
     <w:p>

</xml_diff>